<commit_message>
Added Leetcode problem Link
</commit_message>
<xml_diff>
--- a/WORD/Binary Tree Level Order Traversal.docx
+++ b/WORD/Binary Tree Level Order Traversal.docx
@@ -115,6 +115,26 @@
           <w:lang w:eastAsia="en-IN"/>
         </w:rPr>
         <w:t> </w:t>
+      </w:r>
+      <w:r>
+        <w:rPr>
+          <w:rFonts w:ascii="Segoe UI" w:eastAsia="Times New Roman" w:hAnsi="Segoe UI" w:cs="Segoe UI"/>
+          <w:color w:val="263238"/>
+          <w:sz w:val="21"/>
+          <w:szCs w:val="21"/>
+          <w:lang w:eastAsia="en-IN"/>
+        </w:rPr>
+        <w:t xml:space="preserve">Link: </w:t>
+      </w:r>
+      <w:r>
+        <w:rPr>
+          <w:rFonts w:ascii="Segoe UI" w:eastAsia="Times New Roman" w:hAnsi="Segoe UI" w:cs="Segoe UI"/>
+          <w:color w:val="263238"/>
+          <w:sz w:val="21"/>
+          <w:szCs w:val="21"/>
+          <w:lang w:eastAsia="en-IN"/>
+        </w:rPr>
+        <w:t>https://leetcode.com/problems/binary-tree-level-order-traversal/</w:t>
       </w:r>
     </w:p>
     <w:p>
@@ -271,29 +291,7 @@
           <w:szCs w:val="20"/>
           <w:lang w:eastAsia="en-IN"/>
         </w:rPr>
-        <w:t xml:space="preserve"> root = [3,9,</w:t>
-      </w:r>
-      <w:proofErr w:type="gramStart"/>
-      <w:r>
-        <w:rPr>
-          <w:rFonts w:ascii="Consolas" w:eastAsia="Times New Roman" w:hAnsi="Consolas" w:cs="Courier New"/>
-          <w:color w:val="263238"/>
-          <w:sz w:val="20"/>
-          <w:szCs w:val="20"/>
-          <w:lang w:eastAsia="en-IN"/>
-        </w:rPr>
-        <w:t>20,null</w:t>
-      </w:r>
-      <w:proofErr w:type="gramEnd"/>
-      <w:r>
-        <w:rPr>
-          <w:rFonts w:ascii="Consolas" w:eastAsia="Times New Roman" w:hAnsi="Consolas" w:cs="Courier New"/>
-          <w:color w:val="263238"/>
-          <w:sz w:val="20"/>
-          <w:szCs w:val="20"/>
-          <w:lang w:eastAsia="en-IN"/>
-        </w:rPr>
-        <w:t>,null,15,7]</w:t>
+        <w:t xml:space="preserve"> root = [3,9,20,null,null,15,7]</w:t>
       </w:r>
     </w:p>
     <w:p>
@@ -346,29 +344,7 @@
           <w:szCs w:val="20"/>
           <w:lang w:eastAsia="en-IN"/>
         </w:rPr>
-        <w:t xml:space="preserve"> [[3</w:t>
-      </w:r>
-      <w:proofErr w:type="gramStart"/>
-      <w:r>
-        <w:rPr>
-          <w:rFonts w:ascii="Consolas" w:eastAsia="Times New Roman" w:hAnsi="Consolas" w:cs="Courier New"/>
-          <w:color w:val="263238"/>
-          <w:sz w:val="20"/>
-          <w:szCs w:val="20"/>
-          <w:lang w:eastAsia="en-IN"/>
-        </w:rPr>
-        <w:t>],[</w:t>
-      </w:r>
-      <w:proofErr w:type="gramEnd"/>
-      <w:r>
-        <w:rPr>
-          <w:rFonts w:ascii="Consolas" w:eastAsia="Times New Roman" w:hAnsi="Consolas" w:cs="Courier New"/>
-          <w:color w:val="263238"/>
-          <w:sz w:val="20"/>
-          <w:szCs w:val="20"/>
-          <w:lang w:eastAsia="en-IN"/>
-        </w:rPr>
-        <w:t>9,20],[15,7]]</w:t>
+        <w:t xml:space="preserve"> [[3],[9,20],[15,7]]</w:t>
       </w:r>
     </w:p>
     <w:p>
@@ -754,31 +730,7 @@
           <w:shd w:val="clear" w:color="auto" w:fill="F7F9FA"/>
           <w:lang w:eastAsia="en-IN"/>
         </w:rPr>
-        <w:t xml:space="preserve">-1000 &lt;= </w:t>
-      </w:r>
-      <w:proofErr w:type="spellStart"/>
-      <w:r>
-        <w:rPr>
-          <w:rFonts w:ascii="Courier New" w:eastAsia="Times New Roman" w:hAnsi="Courier New" w:cs="Courier New"/>
-          <w:color w:val="546E7A"/>
-          <w:sz w:val="20"/>
-          <w:szCs w:val="20"/>
-          <w:shd w:val="clear" w:color="auto" w:fill="F7F9FA"/>
-          <w:lang w:eastAsia="en-IN"/>
-        </w:rPr>
-        <w:t>Node.val</w:t>
-      </w:r>
-      <w:proofErr w:type="spellEnd"/>
-      <w:r>
-        <w:rPr>
-          <w:rFonts w:ascii="Courier New" w:eastAsia="Times New Roman" w:hAnsi="Courier New" w:cs="Courier New"/>
-          <w:color w:val="546E7A"/>
-          <w:sz w:val="20"/>
-          <w:szCs w:val="20"/>
-          <w:shd w:val="clear" w:color="auto" w:fill="F7F9FA"/>
-          <w:lang w:eastAsia="en-IN"/>
-        </w:rPr>
-        <w:t xml:space="preserve"> &lt;= 1000</w:t>
+        <w:t>-1000 &lt;= Node.val &lt;= 1000</w:t>
       </w:r>
     </w:p>
     <w:p>
@@ -872,388 +824,119 @@
           <w:rFonts w:ascii="Consolas" w:hAnsi="Consolas"/>
           <w:color w:val="ED7D31" w:themeColor="accent2"/>
         </w:rPr>
-        <w:t xml:space="preserve"> * </w:t>
-      </w:r>
-      <w:proofErr w:type="gramStart"/>
-      <w:r>
-        <w:rPr>
-          <w:rFonts w:ascii="Consolas" w:hAnsi="Consolas"/>
-          <w:color w:val="ED7D31" w:themeColor="accent2"/>
-        </w:rPr>
-        <w:t>public</w:t>
-      </w:r>
-      <w:proofErr w:type="gramEnd"/>
-      <w:r>
-        <w:rPr>
-          <w:rFonts w:ascii="Consolas" w:hAnsi="Consolas"/>
-          <w:color w:val="ED7D31" w:themeColor="accent2"/>
-        </w:rPr>
-        <w:t xml:space="preserve"> class </w:t>
-      </w:r>
-      <w:proofErr w:type="spellStart"/>
-      <w:r>
-        <w:rPr>
-          <w:rFonts w:ascii="Consolas" w:hAnsi="Consolas"/>
-          <w:color w:val="ED7D31" w:themeColor="accent2"/>
-        </w:rPr>
-        <w:t>TreeNode</w:t>
-      </w:r>
-      <w:proofErr w:type="spellEnd"/>
-      <w:r>
-        <w:rPr>
-          <w:rFonts w:ascii="Consolas" w:hAnsi="Consolas"/>
-          <w:color w:val="ED7D31" w:themeColor="accent2"/>
-        </w:rPr>
-        <w:t xml:space="preserve"> {</w:t>
-      </w:r>
-    </w:p>
-    <w:p>
-      <w:pPr>
-        <w:spacing w:after="0"/>
-        <w:rPr>
-          <w:rFonts w:ascii="Consolas" w:hAnsi="Consolas"/>
-          <w:color w:val="ED7D31" w:themeColor="accent2"/>
-        </w:rPr>
-      </w:pPr>
-      <w:r>
-        <w:rPr>
-          <w:rFonts w:ascii="Consolas" w:hAnsi="Consolas"/>
-          <w:color w:val="ED7D31" w:themeColor="accent2"/>
-        </w:rPr>
-        <w:t xml:space="preserve"> *     </w:t>
-      </w:r>
-      <w:proofErr w:type="gramStart"/>
-      <w:r>
-        <w:rPr>
-          <w:rFonts w:ascii="Consolas" w:hAnsi="Consolas"/>
-          <w:color w:val="ED7D31" w:themeColor="accent2"/>
-        </w:rPr>
-        <w:t>public</w:t>
-      </w:r>
-      <w:proofErr w:type="gramEnd"/>
-      <w:r>
-        <w:rPr>
-          <w:rFonts w:ascii="Consolas" w:hAnsi="Consolas"/>
-          <w:color w:val="ED7D31" w:themeColor="accent2"/>
-        </w:rPr>
-        <w:t xml:space="preserve"> int </w:t>
-      </w:r>
-      <w:proofErr w:type="spellStart"/>
-      <w:r>
-        <w:rPr>
-          <w:rFonts w:ascii="Consolas" w:hAnsi="Consolas"/>
-          <w:color w:val="ED7D31" w:themeColor="accent2"/>
-        </w:rPr>
-        <w:t>val</w:t>
-      </w:r>
-      <w:proofErr w:type="spellEnd"/>
-      <w:r>
-        <w:rPr>
-          <w:rFonts w:ascii="Consolas" w:hAnsi="Consolas"/>
-          <w:color w:val="ED7D31" w:themeColor="accent2"/>
-        </w:rPr>
-        <w:t>;</w:t>
-      </w:r>
-    </w:p>
-    <w:p>
-      <w:pPr>
-        <w:spacing w:after="0"/>
-        <w:rPr>
-          <w:rFonts w:ascii="Consolas" w:hAnsi="Consolas"/>
-          <w:color w:val="ED7D31" w:themeColor="accent2"/>
-        </w:rPr>
-      </w:pPr>
-      <w:r>
-        <w:rPr>
-          <w:rFonts w:ascii="Consolas" w:hAnsi="Consolas"/>
-          <w:color w:val="ED7D31" w:themeColor="accent2"/>
-        </w:rPr>
-        <w:t xml:space="preserve"> *     </w:t>
-      </w:r>
-      <w:proofErr w:type="gramStart"/>
-      <w:r>
-        <w:rPr>
-          <w:rFonts w:ascii="Consolas" w:hAnsi="Consolas"/>
-          <w:color w:val="ED7D31" w:themeColor="accent2"/>
-        </w:rPr>
-        <w:t>public</w:t>
-      </w:r>
-      <w:proofErr w:type="gramEnd"/>
-      <w:r>
-        <w:rPr>
-          <w:rFonts w:ascii="Consolas" w:hAnsi="Consolas"/>
-          <w:color w:val="ED7D31" w:themeColor="accent2"/>
-        </w:rPr>
-        <w:t xml:space="preserve"> </w:t>
-      </w:r>
-      <w:proofErr w:type="spellStart"/>
-      <w:r>
-        <w:rPr>
-          <w:rFonts w:ascii="Consolas" w:hAnsi="Consolas"/>
-          <w:color w:val="ED7D31" w:themeColor="accent2"/>
-        </w:rPr>
-        <w:t>TreeNode</w:t>
-      </w:r>
-      <w:proofErr w:type="spellEnd"/>
-      <w:r>
-        <w:rPr>
-          <w:rFonts w:ascii="Consolas" w:hAnsi="Consolas"/>
-          <w:color w:val="ED7D31" w:themeColor="accent2"/>
-        </w:rPr>
-        <w:t xml:space="preserve"> left;</w:t>
-      </w:r>
-    </w:p>
-    <w:p>
-      <w:pPr>
-        <w:spacing w:after="0"/>
-        <w:rPr>
-          <w:rFonts w:ascii="Consolas" w:hAnsi="Consolas"/>
-          <w:color w:val="ED7D31" w:themeColor="accent2"/>
-        </w:rPr>
-      </w:pPr>
-      <w:r>
-        <w:rPr>
-          <w:rFonts w:ascii="Consolas" w:hAnsi="Consolas"/>
-          <w:color w:val="ED7D31" w:themeColor="accent2"/>
-        </w:rPr>
-        <w:t xml:space="preserve"> *     </w:t>
-      </w:r>
-      <w:proofErr w:type="gramStart"/>
-      <w:r>
-        <w:rPr>
-          <w:rFonts w:ascii="Consolas" w:hAnsi="Consolas"/>
-          <w:color w:val="ED7D31" w:themeColor="accent2"/>
-        </w:rPr>
-        <w:t>public</w:t>
-      </w:r>
-      <w:proofErr w:type="gramEnd"/>
-      <w:r>
-        <w:rPr>
-          <w:rFonts w:ascii="Consolas" w:hAnsi="Consolas"/>
-          <w:color w:val="ED7D31" w:themeColor="accent2"/>
-        </w:rPr>
-        <w:t xml:space="preserve"> </w:t>
-      </w:r>
-      <w:proofErr w:type="spellStart"/>
-      <w:r>
-        <w:rPr>
-          <w:rFonts w:ascii="Consolas" w:hAnsi="Consolas"/>
-          <w:color w:val="ED7D31" w:themeColor="accent2"/>
-        </w:rPr>
-        <w:t>TreeNode</w:t>
-      </w:r>
-      <w:proofErr w:type="spellEnd"/>
-      <w:r>
-        <w:rPr>
-          <w:rFonts w:ascii="Consolas" w:hAnsi="Consolas"/>
-          <w:color w:val="ED7D31" w:themeColor="accent2"/>
-        </w:rPr>
-        <w:t xml:space="preserve"> right;</w:t>
-      </w:r>
-    </w:p>
-    <w:p>
-      <w:pPr>
-        <w:spacing w:after="0"/>
-        <w:rPr>
-          <w:rFonts w:ascii="Consolas" w:hAnsi="Consolas"/>
-          <w:color w:val="ED7D31" w:themeColor="accent2"/>
-        </w:rPr>
-      </w:pPr>
-      <w:r>
-        <w:rPr>
-          <w:rFonts w:ascii="Consolas" w:hAnsi="Consolas"/>
-          <w:color w:val="ED7D31" w:themeColor="accent2"/>
-        </w:rPr>
-        <w:t xml:space="preserve"> *     public </w:t>
-      </w:r>
-      <w:proofErr w:type="spellStart"/>
-      <w:proofErr w:type="gramStart"/>
-      <w:r>
-        <w:rPr>
-          <w:rFonts w:ascii="Consolas" w:hAnsi="Consolas"/>
-          <w:color w:val="ED7D31" w:themeColor="accent2"/>
-        </w:rPr>
-        <w:t>TreeNode</w:t>
-      </w:r>
-      <w:proofErr w:type="spellEnd"/>
-      <w:r>
-        <w:rPr>
-          <w:rFonts w:ascii="Consolas" w:hAnsi="Consolas"/>
-          <w:color w:val="ED7D31" w:themeColor="accent2"/>
-        </w:rPr>
-        <w:t>(</w:t>
-      </w:r>
-      <w:proofErr w:type="gramEnd"/>
-      <w:r>
-        <w:rPr>
-          <w:rFonts w:ascii="Consolas" w:hAnsi="Consolas"/>
-          <w:color w:val="ED7D31" w:themeColor="accent2"/>
-        </w:rPr>
-        <w:t xml:space="preserve">int </w:t>
-      </w:r>
-      <w:proofErr w:type="spellStart"/>
-      <w:r>
-        <w:rPr>
-          <w:rFonts w:ascii="Consolas" w:hAnsi="Consolas"/>
-          <w:color w:val="ED7D31" w:themeColor="accent2"/>
-        </w:rPr>
-        <w:t>val</w:t>
-      </w:r>
-      <w:proofErr w:type="spellEnd"/>
-      <w:r>
-        <w:rPr>
-          <w:rFonts w:ascii="Consolas" w:hAnsi="Consolas"/>
-          <w:color w:val="ED7D31" w:themeColor="accent2"/>
-        </w:rPr>
-        <w:t xml:space="preserve">=0, </w:t>
-      </w:r>
-      <w:proofErr w:type="spellStart"/>
-      <w:r>
-        <w:rPr>
-          <w:rFonts w:ascii="Consolas" w:hAnsi="Consolas"/>
-          <w:color w:val="ED7D31" w:themeColor="accent2"/>
-        </w:rPr>
-        <w:t>TreeNode</w:t>
-      </w:r>
-      <w:proofErr w:type="spellEnd"/>
-      <w:r>
-        <w:rPr>
-          <w:rFonts w:ascii="Consolas" w:hAnsi="Consolas"/>
-          <w:color w:val="ED7D31" w:themeColor="accent2"/>
-        </w:rPr>
-        <w:t xml:space="preserve"> left=null, </w:t>
-      </w:r>
-      <w:proofErr w:type="spellStart"/>
-      <w:r>
-        <w:rPr>
-          <w:rFonts w:ascii="Consolas" w:hAnsi="Consolas"/>
-          <w:color w:val="ED7D31" w:themeColor="accent2"/>
-        </w:rPr>
-        <w:t>TreeNode</w:t>
-      </w:r>
-      <w:proofErr w:type="spellEnd"/>
-      <w:r>
-        <w:rPr>
-          <w:rFonts w:ascii="Consolas" w:hAnsi="Consolas"/>
-          <w:color w:val="ED7D31" w:themeColor="accent2"/>
-        </w:rPr>
-        <w:t xml:space="preserve"> right=null) {</w:t>
-      </w:r>
-    </w:p>
-    <w:p>
-      <w:pPr>
-        <w:spacing w:after="0"/>
-        <w:rPr>
-          <w:rFonts w:ascii="Consolas" w:hAnsi="Consolas"/>
-          <w:color w:val="ED7D31" w:themeColor="accent2"/>
-        </w:rPr>
-      </w:pPr>
-      <w:r>
-        <w:rPr>
-          <w:rFonts w:ascii="Consolas" w:hAnsi="Consolas"/>
-          <w:color w:val="ED7D31" w:themeColor="accent2"/>
-        </w:rPr>
-        <w:t xml:space="preserve"> *         </w:t>
-      </w:r>
-      <w:proofErr w:type="spellStart"/>
-      <w:r>
-        <w:rPr>
-          <w:rFonts w:ascii="Consolas" w:hAnsi="Consolas"/>
-          <w:color w:val="ED7D31" w:themeColor="accent2"/>
-        </w:rPr>
-        <w:t>this.val</w:t>
-      </w:r>
-      <w:proofErr w:type="spellEnd"/>
-      <w:r>
-        <w:rPr>
-          <w:rFonts w:ascii="Consolas" w:hAnsi="Consolas"/>
-          <w:color w:val="ED7D31" w:themeColor="accent2"/>
-        </w:rPr>
-        <w:t xml:space="preserve"> = </w:t>
-      </w:r>
-      <w:proofErr w:type="spellStart"/>
-      <w:r>
-        <w:rPr>
-          <w:rFonts w:ascii="Consolas" w:hAnsi="Consolas"/>
-          <w:color w:val="ED7D31" w:themeColor="accent2"/>
-        </w:rPr>
-        <w:t>val</w:t>
-      </w:r>
-      <w:proofErr w:type="spellEnd"/>
-      <w:r>
-        <w:rPr>
-          <w:rFonts w:ascii="Consolas" w:hAnsi="Consolas"/>
-          <w:color w:val="ED7D31" w:themeColor="accent2"/>
-        </w:rPr>
-        <w:t>;</w:t>
-      </w:r>
-    </w:p>
-    <w:p>
-      <w:pPr>
-        <w:spacing w:after="0"/>
-        <w:rPr>
-          <w:rFonts w:ascii="Consolas" w:hAnsi="Consolas"/>
-          <w:color w:val="ED7D31" w:themeColor="accent2"/>
-        </w:rPr>
-      </w:pPr>
-      <w:r>
-        <w:rPr>
-          <w:rFonts w:ascii="Consolas" w:hAnsi="Consolas"/>
-          <w:color w:val="ED7D31" w:themeColor="accent2"/>
-        </w:rPr>
-        <w:t xml:space="preserve"> *         </w:t>
-      </w:r>
-      <w:proofErr w:type="spellStart"/>
-      <w:proofErr w:type="gramStart"/>
-      <w:r>
-        <w:rPr>
-          <w:rFonts w:ascii="Consolas" w:hAnsi="Consolas"/>
-          <w:color w:val="ED7D31" w:themeColor="accent2"/>
-        </w:rPr>
-        <w:t>this.left</w:t>
-      </w:r>
-      <w:proofErr w:type="spellEnd"/>
-      <w:proofErr w:type="gramEnd"/>
-      <w:r>
-        <w:rPr>
-          <w:rFonts w:ascii="Consolas" w:hAnsi="Consolas"/>
-          <w:color w:val="ED7D31" w:themeColor="accent2"/>
-        </w:rPr>
-        <w:t xml:space="preserve"> = left;</w:t>
-      </w:r>
-    </w:p>
-    <w:p>
-      <w:pPr>
-        <w:spacing w:after="0"/>
-        <w:rPr>
-          <w:rFonts w:ascii="Consolas" w:hAnsi="Consolas"/>
-          <w:color w:val="ED7D31" w:themeColor="accent2"/>
-        </w:rPr>
-      </w:pPr>
-      <w:r>
-        <w:rPr>
-          <w:rFonts w:ascii="Consolas" w:hAnsi="Consolas"/>
-          <w:color w:val="ED7D31" w:themeColor="accent2"/>
-        </w:rPr>
-        <w:t xml:space="preserve"> *         </w:t>
-      </w:r>
-      <w:proofErr w:type="spellStart"/>
-      <w:proofErr w:type="gramStart"/>
-      <w:r>
-        <w:rPr>
-          <w:rFonts w:ascii="Consolas" w:hAnsi="Consolas"/>
-          <w:color w:val="ED7D31" w:themeColor="accent2"/>
-        </w:rPr>
-        <w:t>this.right</w:t>
-      </w:r>
-      <w:proofErr w:type="spellEnd"/>
-      <w:proofErr w:type="gramEnd"/>
-      <w:r>
-        <w:rPr>
-          <w:rFonts w:ascii="Consolas" w:hAnsi="Consolas"/>
-          <w:color w:val="ED7D31" w:themeColor="accent2"/>
-        </w:rPr>
-        <w:t xml:space="preserve"> = right;</w:t>
+        <w:t xml:space="preserve"> * public class TreeNode {</w:t>
+      </w:r>
+    </w:p>
+    <w:p>
+      <w:pPr>
+        <w:spacing w:after="0"/>
+        <w:rPr>
+          <w:rFonts w:ascii="Consolas" w:hAnsi="Consolas"/>
+          <w:color w:val="ED7D31" w:themeColor="accent2"/>
+        </w:rPr>
+      </w:pPr>
+      <w:r>
+        <w:rPr>
+          <w:rFonts w:ascii="Consolas" w:hAnsi="Consolas"/>
+          <w:color w:val="ED7D31" w:themeColor="accent2"/>
+        </w:rPr>
+        <w:t xml:space="preserve"> *     public int val;</w:t>
+      </w:r>
+    </w:p>
+    <w:p>
+      <w:pPr>
+        <w:spacing w:after="0"/>
+        <w:rPr>
+          <w:rFonts w:ascii="Consolas" w:hAnsi="Consolas"/>
+          <w:color w:val="ED7D31" w:themeColor="accent2"/>
+        </w:rPr>
+      </w:pPr>
+      <w:r>
+        <w:rPr>
+          <w:rFonts w:ascii="Consolas" w:hAnsi="Consolas"/>
+          <w:color w:val="ED7D31" w:themeColor="accent2"/>
+        </w:rPr>
+        <w:t xml:space="preserve"> *     public TreeNode left;</w:t>
+      </w:r>
+    </w:p>
+    <w:p>
+      <w:pPr>
+        <w:spacing w:after="0"/>
+        <w:rPr>
+          <w:rFonts w:ascii="Consolas" w:hAnsi="Consolas"/>
+          <w:color w:val="ED7D31" w:themeColor="accent2"/>
+        </w:rPr>
+      </w:pPr>
+      <w:r>
+        <w:rPr>
+          <w:rFonts w:ascii="Consolas" w:hAnsi="Consolas"/>
+          <w:color w:val="ED7D31" w:themeColor="accent2"/>
+        </w:rPr>
+        <w:t xml:space="preserve"> *     public TreeNode right;</w:t>
+      </w:r>
+    </w:p>
+    <w:p>
+      <w:pPr>
+        <w:spacing w:after="0"/>
+        <w:rPr>
+          <w:rFonts w:ascii="Consolas" w:hAnsi="Consolas"/>
+          <w:color w:val="ED7D31" w:themeColor="accent2"/>
+        </w:rPr>
+      </w:pPr>
+      <w:r>
+        <w:rPr>
+          <w:rFonts w:ascii="Consolas" w:hAnsi="Consolas"/>
+          <w:color w:val="ED7D31" w:themeColor="accent2"/>
+        </w:rPr>
+        <w:t xml:space="preserve"> *     public TreeNode(int val=0, TreeNode left=null, TreeNode right=null) {</w:t>
+      </w:r>
+    </w:p>
+    <w:p>
+      <w:pPr>
+        <w:spacing w:after="0"/>
+        <w:rPr>
+          <w:rFonts w:ascii="Consolas" w:hAnsi="Consolas"/>
+          <w:color w:val="ED7D31" w:themeColor="accent2"/>
+        </w:rPr>
+      </w:pPr>
+      <w:r>
+        <w:rPr>
+          <w:rFonts w:ascii="Consolas" w:hAnsi="Consolas"/>
+          <w:color w:val="ED7D31" w:themeColor="accent2"/>
+        </w:rPr>
+        <w:t xml:space="preserve"> *         this.val = val;</w:t>
+      </w:r>
+    </w:p>
+    <w:p>
+      <w:pPr>
+        <w:spacing w:after="0"/>
+        <w:rPr>
+          <w:rFonts w:ascii="Consolas" w:hAnsi="Consolas"/>
+          <w:color w:val="ED7D31" w:themeColor="accent2"/>
+        </w:rPr>
+      </w:pPr>
+      <w:r>
+        <w:rPr>
+          <w:rFonts w:ascii="Consolas" w:hAnsi="Consolas"/>
+          <w:color w:val="ED7D31" w:themeColor="accent2"/>
+        </w:rPr>
+        <w:t xml:space="preserve"> *         this.left = left;</w:t>
+      </w:r>
+    </w:p>
+    <w:p>
+      <w:pPr>
+        <w:spacing w:after="0"/>
+        <w:rPr>
+          <w:rFonts w:ascii="Consolas" w:hAnsi="Consolas"/>
+          <w:color w:val="ED7D31" w:themeColor="accent2"/>
+        </w:rPr>
+      </w:pPr>
+      <w:r>
+        <w:rPr>
+          <w:rFonts w:ascii="Consolas" w:hAnsi="Consolas"/>
+          <w:color w:val="ED7D31" w:themeColor="accent2"/>
+        </w:rPr>
+        <w:t xml:space="preserve"> *         this.right = right;</w:t>
       </w:r>
     </w:p>
     <w:p>
@@ -1337,65 +1020,7 @@
         <w:rPr>
           <w:rFonts w:ascii="Consolas" w:hAnsi="Consolas"/>
         </w:rPr>
-        <w:t xml:space="preserve">    public </w:t>
-      </w:r>
-      <w:proofErr w:type="spellStart"/>
-      <w:r>
-        <w:rPr>
-          <w:rFonts w:ascii="Consolas" w:hAnsi="Consolas"/>
-        </w:rPr>
-        <w:t>IList</w:t>
-      </w:r>
-      <w:proofErr w:type="spellEnd"/>
-      <w:r>
-        <w:rPr>
-          <w:rFonts w:ascii="Consolas" w:hAnsi="Consolas"/>
-        </w:rPr>
-        <w:t>&lt;</w:t>
-      </w:r>
-      <w:proofErr w:type="spellStart"/>
-      <w:r>
-        <w:rPr>
-          <w:rFonts w:ascii="Consolas" w:hAnsi="Consolas"/>
-        </w:rPr>
-        <w:t>IList</w:t>
-      </w:r>
-      <w:proofErr w:type="spellEnd"/>
-      <w:r>
-        <w:rPr>
-          <w:rFonts w:ascii="Consolas" w:hAnsi="Consolas"/>
-        </w:rPr>
-        <w:t xml:space="preserve">&lt;int&gt;&gt; </w:t>
-      </w:r>
-      <w:proofErr w:type="spellStart"/>
-      <w:proofErr w:type="gramStart"/>
-      <w:r>
-        <w:rPr>
-          <w:rFonts w:ascii="Consolas" w:hAnsi="Consolas"/>
-        </w:rPr>
-        <w:t>LevelOrder</w:t>
-      </w:r>
-      <w:proofErr w:type="spellEnd"/>
-      <w:r>
-        <w:rPr>
-          <w:rFonts w:ascii="Consolas" w:hAnsi="Consolas"/>
-        </w:rPr>
-        <w:t>(</w:t>
-      </w:r>
-      <w:proofErr w:type="spellStart"/>
-      <w:proofErr w:type="gramEnd"/>
-      <w:r>
-        <w:rPr>
-          <w:rFonts w:ascii="Consolas" w:hAnsi="Consolas"/>
-        </w:rPr>
-        <w:t>TreeNode</w:t>
-      </w:r>
-      <w:proofErr w:type="spellEnd"/>
-      <w:r>
-        <w:rPr>
-          <w:rFonts w:ascii="Consolas" w:hAnsi="Consolas"/>
-        </w:rPr>
-        <w:t xml:space="preserve"> root) </w:t>
+        <w:t xml:space="preserve">    public IList&lt;IList&lt;int&gt;&gt; LevelOrder(TreeNode root) </w:t>
       </w:r>
     </w:p>
     <w:p>
@@ -1429,86 +1054,240 @@
         <w:rPr>
           <w:rFonts w:ascii="Consolas" w:hAnsi="Consolas"/>
         </w:rPr>
+        <w:t xml:space="preserve">        IList&lt;IList&lt;int&gt;&gt; retVal = new List&lt;IList&lt;int&gt;&gt;();</w:t>
+      </w:r>
+    </w:p>
+    <w:p>
+      <w:pPr>
+        <w:spacing w:after="0"/>
+        <w:rPr>
+          <w:rFonts w:ascii="Consolas" w:hAnsi="Consolas"/>
+        </w:rPr>
+      </w:pPr>
+    </w:p>
+    <w:p>
+      <w:pPr>
+        <w:spacing w:after="0"/>
+        <w:rPr>
+          <w:rFonts w:ascii="Consolas" w:hAnsi="Consolas"/>
+        </w:rPr>
+      </w:pPr>
+      <w:r>
+        <w:rPr>
+          <w:rFonts w:ascii="Consolas" w:hAnsi="Consolas"/>
+        </w:rPr>
+        <w:t xml:space="preserve">        Traverse(root, retVal, 0);</w:t>
+      </w:r>
+    </w:p>
+    <w:p>
+      <w:pPr>
+        <w:spacing w:after="0"/>
+        <w:rPr>
+          <w:rFonts w:ascii="Consolas" w:hAnsi="Consolas"/>
+        </w:rPr>
+      </w:pPr>
+      <w:r>
+        <w:rPr>
+          <w:rFonts w:ascii="Consolas" w:hAnsi="Consolas"/>
+        </w:rPr>
+        <w:t xml:space="preserve">    </w:t>
+      </w:r>
+    </w:p>
+    <w:p>
+      <w:pPr>
+        <w:spacing w:after="0"/>
+        <w:rPr>
+          <w:rFonts w:ascii="Consolas" w:hAnsi="Consolas"/>
+        </w:rPr>
+      </w:pPr>
+      <w:r>
+        <w:rPr>
+          <w:rFonts w:ascii="Consolas" w:hAnsi="Consolas"/>
+        </w:rPr>
+        <w:t xml:space="preserve">        return retVal;</w:t>
+      </w:r>
+    </w:p>
+    <w:p>
+      <w:pPr>
+        <w:spacing w:after="0"/>
+        <w:rPr>
+          <w:rFonts w:ascii="Consolas" w:hAnsi="Consolas"/>
+        </w:rPr>
+      </w:pPr>
+      <w:r>
+        <w:rPr>
+          <w:rFonts w:ascii="Consolas" w:hAnsi="Consolas"/>
+        </w:rPr>
+        <w:t xml:space="preserve">    } </w:t>
+      </w:r>
+    </w:p>
+    <w:p>
+      <w:pPr>
+        <w:spacing w:after="0"/>
+        <w:rPr>
+          <w:rFonts w:ascii="Consolas" w:hAnsi="Consolas"/>
+        </w:rPr>
+      </w:pPr>
+      <w:r>
+        <w:rPr>
+          <w:rFonts w:ascii="Consolas" w:hAnsi="Consolas"/>
+        </w:rPr>
+        <w:t xml:space="preserve">    </w:t>
+      </w:r>
+    </w:p>
+    <w:p>
+      <w:pPr>
+        <w:spacing w:after="0"/>
+        <w:rPr>
+          <w:rFonts w:ascii="Consolas" w:hAnsi="Consolas"/>
+        </w:rPr>
+      </w:pPr>
+      <w:r>
+        <w:rPr>
+          <w:rFonts w:ascii="Consolas" w:hAnsi="Consolas"/>
+        </w:rPr>
+        <w:t xml:space="preserve">    void Traverse(TreeNode root, IList&lt;IList&lt;int&gt;&gt; retVal, int depth)</w:t>
+      </w:r>
+    </w:p>
+    <w:p>
+      <w:pPr>
+        <w:spacing w:after="0"/>
+        <w:rPr>
+          <w:rFonts w:ascii="Consolas" w:hAnsi="Consolas"/>
+        </w:rPr>
+      </w:pPr>
+      <w:r>
+        <w:rPr>
+          <w:rFonts w:ascii="Consolas" w:hAnsi="Consolas"/>
+        </w:rPr>
+        <w:t xml:space="preserve">    {</w:t>
+      </w:r>
+    </w:p>
+    <w:p>
+      <w:pPr>
+        <w:spacing w:after="0"/>
+        <w:rPr>
+          <w:rFonts w:ascii="Consolas" w:hAnsi="Consolas"/>
+        </w:rPr>
+      </w:pPr>
+      <w:r>
+        <w:rPr>
+          <w:rFonts w:ascii="Consolas" w:hAnsi="Consolas"/>
+        </w:rPr>
+        <w:t xml:space="preserve">        if(root == null)</w:t>
+      </w:r>
+    </w:p>
+    <w:p>
+      <w:pPr>
+        <w:spacing w:after="0"/>
+        <w:rPr>
+          <w:rFonts w:ascii="Consolas" w:hAnsi="Consolas"/>
+        </w:rPr>
+      </w:pPr>
+      <w:r>
+        <w:rPr>
+          <w:rFonts w:ascii="Consolas" w:hAnsi="Consolas"/>
+        </w:rPr>
+        <w:t xml:space="preserve">        {</w:t>
+      </w:r>
+    </w:p>
+    <w:p>
+      <w:pPr>
+        <w:spacing w:after="0"/>
+        <w:rPr>
+          <w:rFonts w:ascii="Consolas" w:hAnsi="Consolas"/>
+        </w:rPr>
+      </w:pPr>
+      <w:r>
+        <w:rPr>
+          <w:rFonts w:ascii="Consolas" w:hAnsi="Consolas"/>
+        </w:rPr>
+        <w:t xml:space="preserve">            return;</w:t>
+      </w:r>
+    </w:p>
+    <w:p>
+      <w:pPr>
+        <w:spacing w:after="0"/>
+        <w:rPr>
+          <w:rFonts w:ascii="Consolas" w:hAnsi="Consolas"/>
+        </w:rPr>
+      </w:pPr>
+      <w:r>
+        <w:rPr>
+          <w:rFonts w:ascii="Consolas" w:hAnsi="Consolas"/>
+        </w:rPr>
+        <w:t xml:space="preserve">        }</w:t>
+      </w:r>
+    </w:p>
+    <w:p>
+      <w:pPr>
+        <w:spacing w:after="0"/>
+        <w:rPr>
+          <w:rFonts w:ascii="Consolas" w:hAnsi="Consolas"/>
+        </w:rPr>
+      </w:pPr>
+      <w:r>
+        <w:rPr>
+          <w:rFonts w:ascii="Consolas" w:hAnsi="Consolas"/>
+        </w:rPr>
         <w:t xml:space="preserve">        </w:t>
       </w:r>
-      <w:proofErr w:type="spellStart"/>
-      <w:r>
-        <w:rPr>
-          <w:rFonts w:ascii="Consolas" w:hAnsi="Consolas"/>
-        </w:rPr>
-        <w:t>IList</w:t>
-      </w:r>
-      <w:proofErr w:type="spellEnd"/>
-      <w:r>
-        <w:rPr>
-          <w:rFonts w:ascii="Consolas" w:hAnsi="Consolas"/>
-        </w:rPr>
-        <w:t>&lt;</w:t>
-      </w:r>
-      <w:proofErr w:type="spellStart"/>
-      <w:r>
-        <w:rPr>
-          <w:rFonts w:ascii="Consolas" w:hAnsi="Consolas"/>
-        </w:rPr>
-        <w:t>IList</w:t>
-      </w:r>
-      <w:proofErr w:type="spellEnd"/>
-      <w:r>
-        <w:rPr>
-          <w:rFonts w:ascii="Consolas" w:hAnsi="Consolas"/>
-        </w:rPr>
-        <w:t xml:space="preserve">&lt;int&gt;&gt; </w:t>
-      </w:r>
-      <w:proofErr w:type="spellStart"/>
-      <w:r>
-        <w:rPr>
-          <w:rFonts w:ascii="Consolas" w:hAnsi="Consolas"/>
-        </w:rPr>
-        <w:t>retVal</w:t>
-      </w:r>
-      <w:proofErr w:type="spellEnd"/>
-      <w:r>
-        <w:rPr>
-          <w:rFonts w:ascii="Consolas" w:hAnsi="Consolas"/>
-        </w:rPr>
-        <w:t xml:space="preserve"> = new List&lt;</w:t>
-      </w:r>
-      <w:proofErr w:type="spellStart"/>
-      <w:r>
-        <w:rPr>
-          <w:rFonts w:ascii="Consolas" w:hAnsi="Consolas"/>
-        </w:rPr>
-        <w:t>IList</w:t>
-      </w:r>
-      <w:proofErr w:type="spellEnd"/>
-      <w:r>
-        <w:rPr>
-          <w:rFonts w:ascii="Consolas" w:hAnsi="Consolas"/>
-        </w:rPr>
-        <w:t>&lt;int&gt;</w:t>
-      </w:r>
-      <w:proofErr w:type="gramStart"/>
-      <w:r>
-        <w:rPr>
-          <w:rFonts w:ascii="Consolas" w:hAnsi="Consolas"/>
-        </w:rPr>
-        <w:t>&gt;(</w:t>
-      </w:r>
-      <w:proofErr w:type="gramEnd"/>
-      <w:r>
-        <w:rPr>
-          <w:rFonts w:ascii="Consolas" w:hAnsi="Consolas"/>
-        </w:rPr>
-        <w:t>);</w:t>
-      </w:r>
-    </w:p>
-    <w:p>
-      <w:pPr>
-        <w:spacing w:after="0"/>
-        <w:rPr>
-          <w:rFonts w:ascii="Consolas" w:hAnsi="Consolas"/>
-        </w:rPr>
-      </w:pPr>
+    </w:p>
+    <w:p>
+      <w:pPr>
+        <w:spacing w:after="0"/>
+        <w:rPr>
+          <w:rFonts w:ascii="Consolas" w:hAnsi="Consolas"/>
+        </w:rPr>
+      </w:pPr>
+      <w:r>
+        <w:rPr>
+          <w:rFonts w:ascii="Consolas" w:hAnsi="Consolas"/>
+        </w:rPr>
+        <w:t xml:space="preserve">        if(retVal.Count == depth)</w:t>
+      </w:r>
+    </w:p>
+    <w:p>
+      <w:pPr>
+        <w:spacing w:after="0"/>
+        <w:rPr>
+          <w:rFonts w:ascii="Consolas" w:hAnsi="Consolas"/>
+        </w:rPr>
+      </w:pPr>
+      <w:r>
+        <w:rPr>
+          <w:rFonts w:ascii="Consolas" w:hAnsi="Consolas"/>
+        </w:rPr>
+        <w:t xml:space="preserve">        {</w:t>
+      </w:r>
+    </w:p>
+    <w:p>
+      <w:pPr>
+        <w:spacing w:after="0"/>
+        <w:rPr>
+          <w:rFonts w:ascii="Consolas" w:hAnsi="Consolas"/>
+        </w:rPr>
+      </w:pPr>
+      <w:r>
+        <w:rPr>
+          <w:rFonts w:ascii="Consolas" w:hAnsi="Consolas"/>
+        </w:rPr>
+        <w:t xml:space="preserve">            retVal.Add(new List&lt;int&gt;());</w:t>
+      </w:r>
+    </w:p>
+    <w:p>
+      <w:pPr>
+        <w:spacing w:after="0"/>
+        <w:rPr>
+          <w:rFonts w:ascii="Consolas" w:hAnsi="Consolas"/>
+        </w:rPr>
+      </w:pPr>
+      <w:r>
+        <w:rPr>
+          <w:rFonts w:ascii="Consolas" w:hAnsi="Consolas"/>
+        </w:rPr>
+        <w:t xml:space="preserve">        }</w:t>
+      </w:r>
     </w:p>
     <w:p>
       <w:pPr>
@@ -1523,195 +1302,19 @@
         </w:rPr>
         <w:t xml:space="preserve">        </w:t>
       </w:r>
-      <w:proofErr w:type="gramStart"/>
-      <w:r>
-        <w:rPr>
-          <w:rFonts w:ascii="Consolas" w:hAnsi="Consolas"/>
-        </w:rPr>
-        <w:t>Traverse(</w:t>
-      </w:r>
-      <w:proofErr w:type="gramEnd"/>
-      <w:r>
-        <w:rPr>
-          <w:rFonts w:ascii="Consolas" w:hAnsi="Consolas"/>
-        </w:rPr>
-        <w:t xml:space="preserve">root, </w:t>
-      </w:r>
-      <w:proofErr w:type="spellStart"/>
-      <w:r>
-        <w:rPr>
-          <w:rFonts w:ascii="Consolas" w:hAnsi="Consolas"/>
-        </w:rPr>
-        <w:t>retVal</w:t>
-      </w:r>
-      <w:proofErr w:type="spellEnd"/>
-      <w:r>
-        <w:rPr>
-          <w:rFonts w:ascii="Consolas" w:hAnsi="Consolas"/>
-        </w:rPr>
-        <w:t>, 0);</w:t>
-      </w:r>
-    </w:p>
-    <w:p>
-      <w:pPr>
-        <w:spacing w:after="0"/>
-        <w:rPr>
-          <w:rFonts w:ascii="Consolas" w:hAnsi="Consolas"/>
-        </w:rPr>
-      </w:pPr>
-      <w:r>
-        <w:rPr>
-          <w:rFonts w:ascii="Consolas" w:hAnsi="Consolas"/>
-        </w:rPr>
-        <w:t xml:space="preserve">    </w:t>
-      </w:r>
-    </w:p>
-    <w:p>
-      <w:pPr>
-        <w:spacing w:after="0"/>
-        <w:rPr>
-          <w:rFonts w:ascii="Consolas" w:hAnsi="Consolas"/>
-        </w:rPr>
-      </w:pPr>
-      <w:r>
-        <w:rPr>
-          <w:rFonts w:ascii="Consolas" w:hAnsi="Consolas"/>
-        </w:rPr>
-        <w:t xml:space="preserve">        return </w:t>
-      </w:r>
-      <w:proofErr w:type="spellStart"/>
-      <w:r>
-        <w:rPr>
-          <w:rFonts w:ascii="Consolas" w:hAnsi="Consolas"/>
-        </w:rPr>
-        <w:t>retVal</w:t>
-      </w:r>
-      <w:proofErr w:type="spellEnd"/>
-      <w:r>
-        <w:rPr>
-          <w:rFonts w:ascii="Consolas" w:hAnsi="Consolas"/>
-        </w:rPr>
-        <w:t>;</w:t>
-      </w:r>
-    </w:p>
-    <w:p>
-      <w:pPr>
-        <w:spacing w:after="0"/>
-        <w:rPr>
-          <w:rFonts w:ascii="Consolas" w:hAnsi="Consolas"/>
-        </w:rPr>
-      </w:pPr>
-      <w:r>
-        <w:rPr>
-          <w:rFonts w:ascii="Consolas" w:hAnsi="Consolas"/>
-        </w:rPr>
-        <w:t xml:space="preserve">    } </w:t>
-      </w:r>
-    </w:p>
-    <w:p>
-      <w:pPr>
-        <w:spacing w:after="0"/>
-        <w:rPr>
-          <w:rFonts w:ascii="Consolas" w:hAnsi="Consolas"/>
-        </w:rPr>
-      </w:pPr>
-      <w:r>
-        <w:rPr>
-          <w:rFonts w:ascii="Consolas" w:hAnsi="Consolas"/>
-        </w:rPr>
-        <w:t xml:space="preserve">    </w:t>
-      </w:r>
-    </w:p>
-    <w:p>
-      <w:pPr>
-        <w:spacing w:after="0"/>
-        <w:rPr>
-          <w:rFonts w:ascii="Consolas" w:hAnsi="Consolas"/>
-        </w:rPr>
-      </w:pPr>
-      <w:r>
-        <w:rPr>
-          <w:rFonts w:ascii="Consolas" w:hAnsi="Consolas"/>
-        </w:rPr>
-        <w:t xml:space="preserve">    void </w:t>
-      </w:r>
-      <w:proofErr w:type="gramStart"/>
-      <w:r>
-        <w:rPr>
-          <w:rFonts w:ascii="Consolas" w:hAnsi="Consolas"/>
-        </w:rPr>
-        <w:t>Traverse(</w:t>
-      </w:r>
-      <w:proofErr w:type="spellStart"/>
-      <w:proofErr w:type="gramEnd"/>
-      <w:r>
-        <w:rPr>
-          <w:rFonts w:ascii="Consolas" w:hAnsi="Consolas"/>
-        </w:rPr>
-        <w:t>TreeNode</w:t>
-      </w:r>
-      <w:proofErr w:type="spellEnd"/>
-      <w:r>
-        <w:rPr>
-          <w:rFonts w:ascii="Consolas" w:hAnsi="Consolas"/>
-        </w:rPr>
-        <w:t xml:space="preserve"> root, </w:t>
-      </w:r>
-      <w:proofErr w:type="spellStart"/>
-      <w:r>
-        <w:rPr>
-          <w:rFonts w:ascii="Consolas" w:hAnsi="Consolas"/>
-        </w:rPr>
-        <w:t>IList</w:t>
-      </w:r>
-      <w:proofErr w:type="spellEnd"/>
-      <w:r>
-        <w:rPr>
-          <w:rFonts w:ascii="Consolas" w:hAnsi="Consolas"/>
-        </w:rPr>
-        <w:t>&lt;</w:t>
-      </w:r>
-      <w:proofErr w:type="spellStart"/>
-      <w:r>
-        <w:rPr>
-          <w:rFonts w:ascii="Consolas" w:hAnsi="Consolas"/>
-        </w:rPr>
-        <w:t>IList</w:t>
-      </w:r>
-      <w:proofErr w:type="spellEnd"/>
-      <w:r>
-        <w:rPr>
-          <w:rFonts w:ascii="Consolas" w:hAnsi="Consolas"/>
-        </w:rPr>
-        <w:t xml:space="preserve">&lt;int&gt;&gt; </w:t>
-      </w:r>
-      <w:proofErr w:type="spellStart"/>
-      <w:r>
-        <w:rPr>
-          <w:rFonts w:ascii="Consolas" w:hAnsi="Consolas"/>
-        </w:rPr>
-        <w:t>retVal</w:t>
-      </w:r>
-      <w:proofErr w:type="spellEnd"/>
-      <w:r>
-        <w:rPr>
-          <w:rFonts w:ascii="Consolas" w:hAnsi="Consolas"/>
-        </w:rPr>
-        <w:t>, int depth)</w:t>
-      </w:r>
-    </w:p>
-    <w:p>
-      <w:pPr>
-        <w:spacing w:after="0"/>
-        <w:rPr>
-          <w:rFonts w:ascii="Consolas" w:hAnsi="Consolas"/>
-        </w:rPr>
-      </w:pPr>
-      <w:r>
-        <w:rPr>
-          <w:rFonts w:ascii="Consolas" w:hAnsi="Consolas"/>
-        </w:rPr>
-        <w:t xml:space="preserve">    {</w:t>
+    </w:p>
+    <w:p>
+      <w:pPr>
+        <w:spacing w:after="0"/>
+        <w:rPr>
+          <w:rFonts w:ascii="Consolas" w:hAnsi="Consolas"/>
+        </w:rPr>
+      </w:pPr>
+      <w:r>
+        <w:rPr>
+          <w:rFonts w:ascii="Consolas" w:hAnsi="Consolas"/>
+        </w:rPr>
+        <w:t xml:space="preserve">        retVal[depth].Add(root.val);</w:t>
       </w:r>
     </w:p>
     <w:p>
@@ -1727,61 +1330,19 @@
         </w:rPr>
         <w:t xml:space="preserve">        </w:t>
       </w:r>
-      <w:proofErr w:type="gramStart"/>
-      <w:r>
-        <w:rPr>
-          <w:rFonts w:ascii="Consolas" w:hAnsi="Consolas"/>
-        </w:rPr>
-        <w:t>if(</w:t>
-      </w:r>
-      <w:proofErr w:type="gramEnd"/>
-      <w:r>
-        <w:rPr>
-          <w:rFonts w:ascii="Consolas" w:hAnsi="Consolas"/>
-        </w:rPr>
-        <w:t>root == null)</w:t>
-      </w:r>
-    </w:p>
-    <w:p>
-      <w:pPr>
-        <w:spacing w:after="0"/>
-        <w:rPr>
-          <w:rFonts w:ascii="Consolas" w:hAnsi="Consolas"/>
-        </w:rPr>
-      </w:pPr>
-      <w:r>
-        <w:rPr>
-          <w:rFonts w:ascii="Consolas" w:hAnsi="Consolas"/>
-        </w:rPr>
-        <w:t xml:space="preserve">        {</w:t>
-      </w:r>
-    </w:p>
-    <w:p>
-      <w:pPr>
-        <w:spacing w:after="0"/>
-        <w:rPr>
-          <w:rFonts w:ascii="Consolas" w:hAnsi="Consolas"/>
-        </w:rPr>
-      </w:pPr>
-      <w:r>
-        <w:rPr>
-          <w:rFonts w:ascii="Consolas" w:hAnsi="Consolas"/>
-        </w:rPr>
-        <w:t xml:space="preserve">            return;</w:t>
-      </w:r>
-    </w:p>
-    <w:p>
-      <w:pPr>
-        <w:spacing w:after="0"/>
-        <w:rPr>
-          <w:rFonts w:ascii="Consolas" w:hAnsi="Consolas"/>
-        </w:rPr>
-      </w:pPr>
-      <w:r>
-        <w:rPr>
-          <w:rFonts w:ascii="Consolas" w:hAnsi="Consolas"/>
-        </w:rPr>
-        <w:t xml:space="preserve">        }</w:t>
+    </w:p>
+    <w:p>
+      <w:pPr>
+        <w:spacing w:after="0"/>
+        <w:rPr>
+          <w:rFonts w:ascii="Consolas" w:hAnsi="Consolas"/>
+        </w:rPr>
+      </w:pPr>
+      <w:r>
+        <w:rPr>
+          <w:rFonts w:ascii="Consolas" w:hAnsi="Consolas"/>
+        </w:rPr>
+        <w:t xml:space="preserve">        depth++;</w:t>
       </w:r>
     </w:p>
     <w:p>
@@ -1809,311 +1370,21 @@
         <w:rPr>
           <w:rFonts w:ascii="Consolas" w:hAnsi="Consolas"/>
         </w:rPr>
-        <w:t xml:space="preserve">        </w:t>
-      </w:r>
-      <w:proofErr w:type="gramStart"/>
-      <w:r>
-        <w:rPr>
-          <w:rFonts w:ascii="Consolas" w:hAnsi="Consolas"/>
-        </w:rPr>
-        <w:t>if(</w:t>
-      </w:r>
-      <w:proofErr w:type="spellStart"/>
-      <w:proofErr w:type="gramEnd"/>
-      <w:r>
-        <w:rPr>
-          <w:rFonts w:ascii="Consolas" w:hAnsi="Consolas"/>
-        </w:rPr>
-        <w:t>retVal.Count</w:t>
-      </w:r>
-      <w:proofErr w:type="spellEnd"/>
-      <w:r>
-        <w:rPr>
-          <w:rFonts w:ascii="Consolas" w:hAnsi="Consolas"/>
-        </w:rPr>
-        <w:t xml:space="preserve"> == depth)</w:t>
-      </w:r>
-    </w:p>
-    <w:p>
-      <w:pPr>
-        <w:spacing w:after="0"/>
-        <w:rPr>
-          <w:rFonts w:ascii="Consolas" w:hAnsi="Consolas"/>
-        </w:rPr>
-      </w:pPr>
-      <w:r>
-        <w:rPr>
-          <w:rFonts w:ascii="Consolas" w:hAnsi="Consolas"/>
-        </w:rPr>
-        <w:t xml:space="preserve">        {</w:t>
-      </w:r>
-    </w:p>
-    <w:p>
-      <w:pPr>
-        <w:spacing w:after="0"/>
-        <w:rPr>
-          <w:rFonts w:ascii="Consolas" w:hAnsi="Consolas"/>
-        </w:rPr>
-      </w:pPr>
-      <w:r>
-        <w:rPr>
-          <w:rFonts w:ascii="Consolas" w:hAnsi="Consolas"/>
-        </w:rPr>
-        <w:t xml:space="preserve">            </w:t>
-      </w:r>
-      <w:proofErr w:type="spellStart"/>
-      <w:r>
-        <w:rPr>
-          <w:rFonts w:ascii="Consolas" w:hAnsi="Consolas"/>
-        </w:rPr>
-        <w:t>retVal.Add</w:t>
-      </w:r>
-      <w:proofErr w:type="spellEnd"/>
-      <w:r>
-        <w:rPr>
-          <w:rFonts w:ascii="Consolas" w:hAnsi="Consolas"/>
-        </w:rPr>
-        <w:t>(new List&lt;int</w:t>
-      </w:r>
-      <w:proofErr w:type="gramStart"/>
-      <w:r>
-        <w:rPr>
-          <w:rFonts w:ascii="Consolas" w:hAnsi="Consolas"/>
-        </w:rPr>
-        <w:t>&gt;(</w:t>
-      </w:r>
-      <w:proofErr w:type="gramEnd"/>
-      <w:r>
-        <w:rPr>
-          <w:rFonts w:ascii="Consolas" w:hAnsi="Consolas"/>
-        </w:rPr>
-        <w:t>));</w:t>
-      </w:r>
-    </w:p>
-    <w:p>
-      <w:pPr>
-        <w:spacing w:after="0"/>
-        <w:rPr>
-          <w:rFonts w:ascii="Consolas" w:hAnsi="Consolas"/>
-        </w:rPr>
-      </w:pPr>
-      <w:r>
-        <w:rPr>
-          <w:rFonts w:ascii="Consolas" w:hAnsi="Consolas"/>
-        </w:rPr>
-        <w:t xml:space="preserve">        }</w:t>
-      </w:r>
-    </w:p>
-    <w:p>
-      <w:pPr>
-        <w:spacing w:after="0"/>
-        <w:rPr>
-          <w:rFonts w:ascii="Consolas" w:hAnsi="Consolas"/>
-        </w:rPr>
-      </w:pPr>
-      <w:r>
-        <w:rPr>
-          <w:rFonts w:ascii="Consolas" w:hAnsi="Consolas"/>
-        </w:rPr>
-        <w:t xml:space="preserve">        </w:t>
-      </w:r>
-    </w:p>
-    <w:p>
-      <w:pPr>
-        <w:spacing w:after="0"/>
-        <w:rPr>
-          <w:rFonts w:ascii="Consolas" w:hAnsi="Consolas"/>
-        </w:rPr>
-      </w:pPr>
-      <w:r>
-        <w:rPr>
-          <w:rFonts w:ascii="Consolas" w:hAnsi="Consolas"/>
-        </w:rPr>
-        <w:t xml:space="preserve">        </w:t>
-      </w:r>
-      <w:proofErr w:type="spellStart"/>
-      <w:r>
-        <w:rPr>
-          <w:rFonts w:ascii="Consolas" w:hAnsi="Consolas"/>
-        </w:rPr>
-        <w:t>retVal</w:t>
-      </w:r>
-      <w:proofErr w:type="spellEnd"/>
-      <w:r>
-        <w:rPr>
-          <w:rFonts w:ascii="Consolas" w:hAnsi="Consolas"/>
-        </w:rPr>
-        <w:t>[depth</w:t>
-      </w:r>
-      <w:proofErr w:type="gramStart"/>
-      <w:r>
-        <w:rPr>
-          <w:rFonts w:ascii="Consolas" w:hAnsi="Consolas"/>
-        </w:rPr>
-        <w:t>].Add</w:t>
-      </w:r>
-      <w:proofErr w:type="gramEnd"/>
-      <w:r>
-        <w:rPr>
-          <w:rFonts w:ascii="Consolas" w:hAnsi="Consolas"/>
-        </w:rPr>
-        <w:t>(</w:t>
-      </w:r>
-      <w:proofErr w:type="spellStart"/>
-      <w:r>
-        <w:rPr>
-          <w:rFonts w:ascii="Consolas" w:hAnsi="Consolas"/>
-        </w:rPr>
-        <w:t>root.val</w:t>
-      </w:r>
-      <w:proofErr w:type="spellEnd"/>
-      <w:r>
-        <w:rPr>
-          <w:rFonts w:ascii="Consolas" w:hAnsi="Consolas"/>
-        </w:rPr>
-        <w:t>);</w:t>
-      </w:r>
-    </w:p>
-    <w:p>
-      <w:pPr>
-        <w:spacing w:after="0"/>
-        <w:rPr>
-          <w:rFonts w:ascii="Consolas" w:hAnsi="Consolas"/>
-        </w:rPr>
-      </w:pPr>
-      <w:r>
-        <w:rPr>
-          <w:rFonts w:ascii="Consolas" w:hAnsi="Consolas"/>
-        </w:rPr>
-        <w:t xml:space="preserve">        </w:t>
-      </w:r>
-    </w:p>
-    <w:p>
-      <w:pPr>
-        <w:spacing w:after="0"/>
-        <w:rPr>
-          <w:rFonts w:ascii="Consolas" w:hAnsi="Consolas"/>
-        </w:rPr>
-      </w:pPr>
-      <w:r>
-        <w:rPr>
-          <w:rFonts w:ascii="Consolas" w:hAnsi="Consolas"/>
-        </w:rPr>
-        <w:t xml:space="preserve">        depth++;</w:t>
-      </w:r>
-    </w:p>
-    <w:p>
-      <w:pPr>
-        <w:spacing w:after="0"/>
-        <w:rPr>
-          <w:rFonts w:ascii="Consolas" w:hAnsi="Consolas"/>
-        </w:rPr>
-      </w:pPr>
-      <w:r>
-        <w:rPr>
-          <w:rFonts w:ascii="Consolas" w:hAnsi="Consolas"/>
-        </w:rPr>
-        <w:t xml:space="preserve">        </w:t>
-      </w:r>
-    </w:p>
-    <w:p>
-      <w:pPr>
-        <w:spacing w:after="0"/>
-        <w:rPr>
-          <w:rFonts w:ascii="Consolas" w:hAnsi="Consolas"/>
-        </w:rPr>
-      </w:pPr>
-      <w:r>
-        <w:rPr>
-          <w:rFonts w:ascii="Consolas" w:hAnsi="Consolas"/>
-        </w:rPr>
-        <w:t xml:space="preserve">        </w:t>
-      </w:r>
-      <w:proofErr w:type="gramStart"/>
-      <w:r>
-        <w:rPr>
-          <w:rFonts w:ascii="Consolas" w:hAnsi="Consolas"/>
-        </w:rPr>
-        <w:t>Traverse(</w:t>
-      </w:r>
-      <w:proofErr w:type="spellStart"/>
-      <w:proofErr w:type="gramEnd"/>
-      <w:r>
-        <w:rPr>
-          <w:rFonts w:ascii="Consolas" w:hAnsi="Consolas"/>
-        </w:rPr>
-        <w:t>root.left</w:t>
-      </w:r>
-      <w:proofErr w:type="spellEnd"/>
-      <w:r>
-        <w:rPr>
-          <w:rFonts w:ascii="Consolas" w:hAnsi="Consolas"/>
-        </w:rPr>
-        <w:t xml:space="preserve">, </w:t>
-      </w:r>
-      <w:proofErr w:type="spellStart"/>
-      <w:r>
-        <w:rPr>
-          <w:rFonts w:ascii="Consolas" w:hAnsi="Consolas"/>
-        </w:rPr>
-        <w:t>retVal</w:t>
-      </w:r>
-      <w:proofErr w:type="spellEnd"/>
-      <w:r>
-        <w:rPr>
-          <w:rFonts w:ascii="Consolas" w:hAnsi="Consolas"/>
-        </w:rPr>
-        <w:t xml:space="preserve">, depth);        </w:t>
-      </w:r>
-    </w:p>
-    <w:p>
-      <w:pPr>
-        <w:spacing w:after="0"/>
-        <w:rPr>
-          <w:rFonts w:ascii="Consolas" w:hAnsi="Consolas"/>
-        </w:rPr>
-      </w:pPr>
-      <w:r>
-        <w:rPr>
-          <w:rFonts w:ascii="Consolas" w:hAnsi="Consolas"/>
-        </w:rPr>
-        <w:t xml:space="preserve">        </w:t>
-      </w:r>
-      <w:proofErr w:type="gramStart"/>
-      <w:r>
-        <w:rPr>
-          <w:rFonts w:ascii="Consolas" w:hAnsi="Consolas"/>
-        </w:rPr>
-        <w:t>Traverse(</w:t>
-      </w:r>
-      <w:proofErr w:type="spellStart"/>
-      <w:proofErr w:type="gramEnd"/>
-      <w:r>
-        <w:rPr>
-          <w:rFonts w:ascii="Consolas" w:hAnsi="Consolas"/>
-        </w:rPr>
-        <w:t>root.right</w:t>
-      </w:r>
-      <w:proofErr w:type="spellEnd"/>
-      <w:r>
-        <w:rPr>
-          <w:rFonts w:ascii="Consolas" w:hAnsi="Consolas"/>
-        </w:rPr>
-        <w:t xml:space="preserve">, </w:t>
-      </w:r>
-      <w:proofErr w:type="spellStart"/>
-      <w:r>
-        <w:rPr>
-          <w:rFonts w:ascii="Consolas" w:hAnsi="Consolas"/>
-        </w:rPr>
-        <w:t>retVal</w:t>
-      </w:r>
-      <w:proofErr w:type="spellEnd"/>
-      <w:r>
-        <w:rPr>
-          <w:rFonts w:ascii="Consolas" w:hAnsi="Consolas"/>
-        </w:rPr>
-        <w:t>, depth);</w:t>
+        <w:t xml:space="preserve">        Traverse(root.left, retVal, depth);        </w:t>
+      </w:r>
+    </w:p>
+    <w:p>
+      <w:pPr>
+        <w:spacing w:after="0"/>
+        <w:rPr>
+          <w:rFonts w:ascii="Consolas" w:hAnsi="Consolas"/>
+        </w:rPr>
+      </w:pPr>
+      <w:r>
+        <w:rPr>
+          <w:rFonts w:ascii="Consolas" w:hAnsi="Consolas"/>
+        </w:rPr>
+        <w:t xml:space="preserve">        Traverse(root.right, retVal, depth);</w:t>
       </w:r>
     </w:p>
     <w:p>

</xml_diff>